<commit_message>
Edit problem statement F
</commit_message>
<xml_diff>
--- a/F/F.docx
+++ b/F/F.docx
@@ -303,7 +303,7 @@
       </w:pPr>
       <w:r>
         <w:rPr/>
-        <w:t>100이하의 모든 양의 정수 a와 b중, RSS를 최소화하는 a와 b를 구하여라. (단, a와 b는 모두 100 이하의 양의 정수이다)</w:t>
+        <w:t>100이하의 모든 양의 정수 a와 b중, RSS를 최소화하는 a와 b를 구하여라.</w:t>
       </w:r>
     </w:p>
     <w:p>
@@ -694,7 +694,7 @@
       <w:autoSpaceDE w:val="off"/>
       <w:autoSpaceDN w:val="off"/>
       <w:snapToGrid/>
-      <w:spacing w:before="0" w:after="160" w:line="256" w:lineRule="auto"/>
+      <w:spacing w:before="0" w:after="160" w:line="254" w:lineRule="auto"/>
       <w:ind w:left="0" w:right="0" w:firstLine="0"/>
       <w:jc w:val="both"/>
       <w:textAlignment w:val="baseline"/>
@@ -722,7 +722,7 @@
       <w:autoSpaceDE w:val="off"/>
       <w:autoSpaceDN w:val="off"/>
       <w:snapToGrid/>
-      <w:spacing w:before="360" w:after="80" w:line="256" w:lineRule="auto"/>
+      <w:spacing w:before="360" w:after="80" w:line="254" w:lineRule="auto"/>
       <w:ind w:left="0" w:right="0" w:firstLine="0"/>
       <w:jc w:val="both"/>
       <w:textAlignment w:val="baseline"/>
@@ -751,7 +751,7 @@
       <w:autoSpaceDE w:val="off"/>
       <w:autoSpaceDN w:val="off"/>
       <w:snapToGrid/>
-      <w:spacing w:before="480" w:after="120" w:line="256" w:lineRule="auto"/>
+      <w:spacing w:before="480" w:after="120" w:line="254" w:lineRule="auto"/>
       <w:ind w:left="0" w:right="0" w:firstLine="0"/>
       <w:jc w:val="both"/>
       <w:textAlignment w:val="baseline"/>
@@ -780,7 +780,7 @@
       <w:autoSpaceDE w:val="off"/>
       <w:autoSpaceDN w:val="off"/>
       <w:snapToGrid/>
-      <w:spacing w:before="480" w:after="120" w:line="256" w:lineRule="auto"/>
+      <w:spacing w:before="480" w:after="120" w:line="254" w:lineRule="auto"/>
       <w:ind w:left="0" w:right="0" w:firstLine="0"/>
       <w:jc w:val="both"/>
       <w:textAlignment w:val="baseline"/>
@@ -809,7 +809,7 @@
       <w:autoSpaceDE w:val="off"/>
       <w:autoSpaceDN w:val="off"/>
       <w:snapToGrid/>
-      <w:spacing w:before="360" w:after="80" w:line="256" w:lineRule="auto"/>
+      <w:spacing w:before="360" w:after="80" w:line="254" w:lineRule="auto"/>
       <w:ind w:left="0" w:right="0" w:firstLine="0"/>
       <w:jc w:val="both"/>
       <w:textAlignment w:val="baseline"/>
@@ -838,7 +838,7 @@
       <w:autoSpaceDE w:val="off"/>
       <w:autoSpaceDN w:val="off"/>
       <w:snapToGrid/>
-      <w:spacing w:before="280" w:after="80" w:line="256" w:lineRule="auto"/>
+      <w:spacing w:before="280" w:after="80" w:line="254" w:lineRule="auto"/>
       <w:ind w:left="0" w:right="0" w:firstLine="0"/>
       <w:jc w:val="both"/>
       <w:textAlignment w:val="baseline"/>
@@ -867,7 +867,7 @@
       <w:autoSpaceDE w:val="off"/>
       <w:autoSpaceDN w:val="off"/>
       <w:snapToGrid/>
-      <w:spacing w:before="240" w:after="40" w:line="256" w:lineRule="auto"/>
+      <w:spacing w:before="240" w:after="40" w:line="254" w:lineRule="auto"/>
       <w:ind w:left="0" w:right="0" w:firstLine="0"/>
       <w:jc w:val="both"/>
       <w:textAlignment w:val="baseline"/>
@@ -896,7 +896,7 @@
       <w:autoSpaceDE w:val="off"/>
       <w:autoSpaceDN w:val="off"/>
       <w:snapToGrid/>
-      <w:spacing w:before="220" w:after="40" w:line="256" w:lineRule="auto"/>
+      <w:spacing w:before="220" w:after="40" w:line="254" w:lineRule="auto"/>
       <w:ind w:left="0" w:right="0" w:firstLine="0"/>
       <w:jc w:val="both"/>
       <w:textAlignment w:val="baseline"/>
@@ -925,7 +925,7 @@
       <w:autoSpaceDE w:val="off"/>
       <w:autoSpaceDN w:val="off"/>
       <w:snapToGrid/>
-      <w:spacing w:before="200" w:after="40" w:line="256" w:lineRule="auto"/>
+      <w:spacing w:before="200" w:after="40" w:line="254" w:lineRule="auto"/>
       <w:ind w:left="0" w:right="0" w:firstLine="0"/>
       <w:jc w:val="both"/>
       <w:textAlignment w:val="baseline"/>

</xml_diff>